<commit_message>
try except wrong time format
</commit_message>
<xml_diff>
--- a/data/announc__KAU_engl.docx
+++ b/data/announc__KAU_engl.docx
@@ -201,11 +201,15 @@
       </w:pPr>
       <w:r>
         <w:rPr>
-          <w:b/>
+          <w:rFonts w:eastAsia="" w:cs="" w:cstheme="minorBidi" w:eastAsiaTheme="minorEastAsia"/>
+          <w:b/>
+          <w:color w:val="auto"/>
+          <w:kern w:val="0"/>
           <w:sz w:val="32"/>
           <w:szCs w:val="32"/>
-        </w:rPr>
-        <w:t xml:space="preserve">February </w:t>
+          <w:lang w:val="en-US" w:eastAsia="en-US" w:bidi="ar-SA"/>
+        </w:rPr>
+        <w:t>March</w:t>
       </w:r>
       <w:r>
         <w:rPr>
@@ -213,7 +217,15 @@
           <w:sz w:val="32"/>
           <w:szCs w:val="32"/>
         </w:rPr>
-        <w:t>17</w:t>
+        <w:t xml:space="preserve"> </w:t>
+      </w:r>
+      <w:r>
+        <w:rPr>
+          <w:b/>
+          <w:sz w:val="32"/>
+          <w:szCs w:val="32"/>
+        </w:rPr>
+        <w:t>3</w:t>
       </w:r>
       <w:r>
         <w:rPr>
@@ -289,7 +301,7 @@
           <w:effect w:val="none"/>
           <w:lang w:val="en-US"/>
         </w:rPr>
-        <w:t>Pavlo Ivanenko</w:t>
+        <w:t>Maksym Romanov</w:t>
       </w:r>
     </w:p>
     <w:p>
@@ -313,7 +325,7 @@
           <w:shd w:fill="FFFFFF" w:val="clear"/>
           <w:lang w:val="en-US"/>
         </w:rPr>
-        <w:t>(Ph.D., Institute of Software Systems of NASU)</w:t>
+        <w:t>(MOM Consultant. Brighteye NV. Leen-ter Hellenstraat 1. 8850 Ardooie. Belgium.)</w:t>
       </w:r>
     </w:p>
     <w:p>
@@ -329,7 +341,11 @@
         </w:rPr>
       </w:pPr>
       <w:r>
-        <w:rPr/>
+        <w:rPr>
+          <w:sz w:val="32"/>
+          <w:szCs w:val="32"/>
+          <w:lang w:val="uk-UA"/>
+        </w:rPr>
       </w:r>
     </w:p>
     <w:p>
@@ -399,41 +415,7 @@
           <w:effect w:val="none"/>
           <w:lang w:val="uk-UA"/>
         </w:rPr>
-        <w:t>Auto-tuning methods for parallel algorithms optimisation</w:t>
-      </w:r>
-    </w:p>
-    <w:p>
-      <w:pPr>
-        <w:pStyle w:val="Normal"/>
-        <w:spacing w:lineRule="auto" w:line="240"/>
-        <w:ind w:left="720" w:hanging="0"/>
-        <w:jc w:val="both"/>
-        <w:rPr>
-          <w:rFonts w:ascii="Arial" w:hAnsi="Arial" w:cs="Arial"/>
-          <w:b/>
-          <w:b/>
-          <w:bCs/>
-          <w:i/>
-          <w:i/>
-          <w:iCs/>
-          <w:color w:val="222222"/>
-          <w:sz w:val="48"/>
-          <w:szCs w:val="48"/>
-          <w:highlight w:val="white"/>
-        </w:rPr>
-      </w:pPr>
-      <w:r>
-        <w:rPr>
-          <w:rFonts w:cs="Arial" w:ascii="Arial" w:hAnsi="Arial"/>
-          <w:b/>
-          <w:bCs/>
-          <w:i/>
-          <w:iCs/>
-          <w:color w:val="222222"/>
-          <w:sz w:val="48"/>
-          <w:szCs w:val="48"/>
-          <w:highlight w:val="white"/>
-        </w:rPr>
+        <w:t>Tasks of big data processing in industry</w:t>
       </w:r>
     </w:p>
     <w:p>
@@ -522,7 +504,7 @@
           <w:u w:val="none"/>
           <w:effect w:val="none"/>
         </w:rPr>
-        <w:t>This seminar will be about auto-tuning - methodology for adapting software to target computing environment. Presentation focuses on generic auto-tuning methods for compute-intensive tasks and includes results of application to two demo tasks: sorting algorithm and parallel algorithm for short-term meteorological forecasting.</w:t>
+        <w:t>The report considers a typical problem of the class of applications of predictive analytics in industrial enterprises in the optimization of production planning processes. Its context, place in the hierarchy of production management processes, input data models and expected results of use are revealed. Variants of use on the example of enterprises of food (vegetable processing) industry are given.</w:t>
       </w:r>
       <w:r>
         <w:rPr>
@@ -820,23 +802,7 @@
           <w:sz w:val="32"/>
           <w:szCs w:val="32"/>
         </w:rPr>
-        <w:t xml:space="preserve">February </w:t>
-      </w:r>
-      <w:r>
-        <w:rPr>
-          <w:b/>
-          <w:sz w:val="32"/>
-          <w:szCs w:val="32"/>
-        </w:rPr>
-        <w:t>17</w:t>
-      </w:r>
-      <w:r>
-        <w:rPr>
-          <w:b/>
-          <w:sz w:val="32"/>
-          <w:szCs w:val="32"/>
-        </w:rPr>
-        <w:t>, 2021</w:t>
+        <w:t>March 3, 2021</w:t>
       </w:r>
       <w:r>
         <w:rPr>
@@ -884,6 +850,8 @@
         <w:tab/>
         <w:tab/>
         <w:t xml:space="preserve">      </w:t>
+        <w:tab/>
+        <w:t xml:space="preserve">   </w:t>
       </w:r>
       <w:r>
         <w:rPr>

</xml_diff>